<commit_message>
UPD: updated diploma report
</commit_message>
<xml_diff>
--- a/docs/list_zadaniya.docx
+++ b/docs/list_zadaniya.docx
@@ -1549,8 +1549,6 @@
           <w:szCs w:val="24"/>
         </w:rPr>
       </w:pPr>
-      <w:bookmarkStart w:id="9" w:name="_GoBack"/>
-      <w:bookmarkEnd w:id="9"/>
       <w:r>
         <w:rPr>
           <w:rFonts w:ascii="Times New Roman" w:hAnsi="Times New Roman"/>
@@ -1683,8 +1681,8 @@
                 <w:szCs w:val="24"/>
               </w:rPr>
             </w:pPr>
-            <w:bookmarkStart w:id="10" w:name="Header_FIO"/>
-            <w:bookmarkEnd w:id="10"/>
+            <w:bookmarkStart w:id="9" w:name="Header_FIO"/>
+            <w:bookmarkEnd w:id="9"/>
             <w:proofErr w:type="spellStart"/>
             <w:r>
               <w:rPr>
@@ -1767,8 +1765,8 @@
                 <w:szCs w:val="24"/>
               </w:rPr>
             </w:pPr>
-            <w:bookmarkStart w:id="11" w:name="Degree"/>
-            <w:bookmarkEnd w:id="11"/>
+            <w:bookmarkStart w:id="10" w:name="Degree"/>
+            <w:bookmarkEnd w:id="10"/>
             <w:r>
               <w:rPr>
                 <w:rFonts w:ascii="Times New Roman" w:hAnsi="Times New Roman"/>
@@ -1776,8 +1774,10 @@
                 <w:sz w:val="24"/>
                 <w:szCs w:val="24"/>
               </w:rPr>
-              <w:t>к.т.н., доцент</w:t>
+              <w:t>к.т.н.</w:t>
             </w:r>
+            <w:bookmarkStart w:id="11" w:name="_GoBack"/>
+            <w:bookmarkEnd w:id="11"/>
           </w:p>
           <w:p>
             <w:pPr>
@@ -4626,7 +4626,7 @@
 </file>
 
 <file path=customXml/itemProps1.xml><?xml version="1.0" encoding="utf-8"?>
-<ds:datastoreItem xmlns:ds="http://schemas.openxmlformats.org/officeDocument/2006/customXml" ds:itemID="{5AACAEA6-4D6F-024B-A34B-9015F36129B1}">
+<ds:datastoreItem xmlns:ds="http://schemas.openxmlformats.org/officeDocument/2006/customXml" ds:itemID="{9F8F87A4-D1AD-974A-9A25-BA918444AAA3}">
   <ds:schemaRefs>
     <ds:schemaRef ds:uri="http://schemas.openxmlformats.org/officeDocument/2006/bibliography"/>
   </ds:schemaRefs>

</xml_diff>